<commit_message>
Atualizações nos protótipos dos UC
</commit_message>
<xml_diff>
--- a/Documentos - ORPHA/Módulo 01/Documento de Especificação de Casos de Uso/DECU-UC004.docx
+++ b/Documentos - ORPHA/Módulo 01/Documento de Especificação de Casos de Uso/DECU-UC004.docx
@@ -2176,23 +2176,13 @@
                 <w:szCs w:val="20"/>
               </w:rPr>
             </w:pPr>
-            <w:proofErr w:type="gramStart"/>
             <w:r>
               <w:rPr>
                 <w:b w:val="0"/>
                 <w:sz w:val="20"/>
                 <w:szCs w:val="20"/>
               </w:rPr>
-              <w:t>Diretor(</w:t>
-            </w:r>
-            <w:proofErr w:type="gramEnd"/>
-            <w:r>
-              <w:rPr>
-                <w:b w:val="0"/>
-                <w:sz w:val="20"/>
-                <w:szCs w:val="20"/>
-              </w:rPr>
-              <w:t>a)</w:t>
+              <w:t>Diretor(a)</w:t>
             </w:r>
           </w:p>
         </w:tc>
@@ -2231,23 +2221,13 @@
               </w:rPr>
               <w:t xml:space="preserve">Ator humano que representa o </w:t>
             </w:r>
-            <w:proofErr w:type="gramStart"/>
             <w:r>
               <w:rPr>
                 <w:b w:val="0"/>
                 <w:sz w:val="20"/>
                 <w:szCs w:val="20"/>
               </w:rPr>
-              <w:t>Diretor(</w:t>
-            </w:r>
-            <w:proofErr w:type="gramEnd"/>
-            <w:r>
-              <w:rPr>
-                <w:b w:val="0"/>
-                <w:sz w:val="20"/>
-                <w:szCs w:val="20"/>
-              </w:rPr>
-              <w:t>a)</w:t>
+              <w:t>Diretor(a)</w:t>
             </w:r>
             <w:r>
               <w:rPr>
@@ -2496,13 +2476,8 @@
         <w:t xml:space="preserve">O ator deverá </w:t>
       </w:r>
       <w:r>
-        <w:t xml:space="preserve">realizar </w:t>
-      </w:r>
-      <w:proofErr w:type="spellStart"/>
-      <w:r>
-        <w:t>login</w:t>
-      </w:r>
-      <w:proofErr w:type="spellEnd"/>
+        <w:t>realizar login</w:t>
+      </w:r>
       <w:r>
         <w:t>.</w:t>
       </w:r>
@@ -2672,7 +2647,21 @@
         <w:t xml:space="preserve"> [A1], [A2], [A3], [A4], [A5]</w:t>
       </w:r>
       <w:r>
-        <w:t>, [UC004], [UC005]</w:t>
+        <w:t>, [UC00</w:t>
+      </w:r>
+      <w:r>
+        <w:t>5], [UC006</w:t>
+      </w:r>
+      <w:r>
+        <w:t>]</w:t>
+      </w:r>
+      <w:r>
+        <w:t>, [UC007</w:t>
+      </w:r>
+      <w:bookmarkStart w:id="4" w:name="_GoBack"/>
+      <w:bookmarkEnd w:id="4"/>
+      <w:r>
+        <w:t>]</w:t>
       </w:r>
       <w:r>
         <w:t>.</w:t>
@@ -2706,7 +2695,7 @@
           <w:szCs w:val="24"/>
         </w:rPr>
       </w:pPr>
-      <w:bookmarkStart w:id="4" w:name="_Toc478421203"/>
+      <w:bookmarkStart w:id="5" w:name="_Toc478421203"/>
       <w:r>
         <w:rPr>
           <w:rFonts w:asciiTheme="minorHAnsi" w:hAnsiTheme="minorHAnsi" w:cstheme="minorHAnsi"/>
@@ -2717,7 +2706,7 @@
         </w:rPr>
         <w:t>Fluxos Alternativos</w:t>
       </w:r>
-      <w:bookmarkEnd w:id="4"/>
+      <w:bookmarkEnd w:id="5"/>
     </w:p>
     <w:p>
       <w:r>
@@ -2899,13 +2888,13 @@
         <w:t xml:space="preserve">O </w:t>
       </w:r>
       <w:r>
-        <w:t>sistema redireciona o ator para o passo [P1] do fluxo principal do [UC00</w:t>
-      </w:r>
-      <w:r>
-        <w:t>4</w:t>
-      </w:r>
-      <w:r>
-        <w:t>]</w:t>
+        <w:t>sistema red</w:t>
+      </w:r>
+      <w:r>
+        <w:t>ireciona o ator para o passo [P2</w:t>
+      </w:r>
+      <w:r>
+        <w:t>] do fluxo principal</w:t>
       </w:r>
       <w:r>
         <w:t>.</w:t>
@@ -3003,24 +2992,11 @@
           <w:b/>
         </w:rPr>
       </w:pPr>
-      <w:bookmarkStart w:id="5" w:name="_GoBack"/>
-      <w:bookmarkEnd w:id="5"/>
-      <w:r>
-        <w:t>O ator realiza a(s) alteração(</w:t>
-      </w:r>
-      <w:proofErr w:type="spellStart"/>
-      <w:r>
-        <w:t>ões</w:t>
-      </w:r>
-      <w:proofErr w:type="spellEnd"/>
-      <w:r>
-        <w:t>) necessárias</w:t>
-      </w:r>
-      <w:r>
-        <w:t xml:space="preserve"> </w:t>
-      </w:r>
-      <w:r>
-        <w:t>[RN002], [RN006].</w:t>
+      <w:r>
+        <w:t>O ator realiza a(s) alteração(ões) necessárias</w:t>
+      </w:r>
+      <w:r>
+        <w:t xml:space="preserve"> [RN002], [RN006].</w:t>
       </w:r>
     </w:p>
     <w:p>
@@ -4071,15 +4047,7 @@
         <w:t xml:space="preserve">Caixa de seleção: </w:t>
       </w:r>
       <w:r>
-        <w:t xml:space="preserve">São referidos a campos do tipo </w:t>
-      </w:r>
-      <w:proofErr w:type="spellStart"/>
-      <w:r>
-        <w:t>checkbox</w:t>
-      </w:r>
-      <w:proofErr w:type="spellEnd"/>
-      <w:r>
-        <w:t>.</w:t>
+        <w:t>São referidos a campos do tipo checkbox.</w:t>
       </w:r>
     </w:p>
     <w:p>
@@ -4100,15 +4068,7 @@
         <w:t xml:space="preserve">Botão de Opção: </w:t>
       </w:r>
       <w:r>
-        <w:t xml:space="preserve">Referem-se a campos do tipo </w:t>
-      </w:r>
-      <w:proofErr w:type="spellStart"/>
-      <w:r>
-        <w:t>radio</w:t>
-      </w:r>
-      <w:proofErr w:type="spellEnd"/>
-      <w:r>
-        <w:t>.</w:t>
+        <w:t>Referem-se a campos do tipo radio.</w:t>
       </w:r>
     </w:p>
     <w:p>
@@ -4129,15 +4089,7 @@
         <w:t xml:space="preserve">Item de Múltipla Seleção: </w:t>
       </w:r>
       <w:r>
-        <w:t xml:space="preserve">São referidos a campos do tipo </w:t>
-      </w:r>
-      <w:proofErr w:type="spellStart"/>
-      <w:r>
-        <w:t>select</w:t>
-      </w:r>
-      <w:proofErr w:type="spellEnd"/>
-      <w:r>
-        <w:t xml:space="preserve"> com seleção múltipla. </w:t>
+        <w:t xml:space="preserve">São referidos a campos do tipo select com seleção múltipla. </w:t>
       </w:r>
     </w:p>
     <w:p>
@@ -14720,7 +14672,7 @@
             <w:noProof/>
             <w:szCs w:val="24"/>
           </w:rPr>
-          <w:t>11</w:t>
+          <w:t>4</w:t>
         </w:r>
         <w:r>
           <w:rPr>

</xml_diff>